<commit_message>
adds graph query solution
</commit_message>
<xml_diff>
--- a/graph query algorithm description.docx
+++ b/graph query algorithm description.docx
@@ -5,6 +5,30 @@
     <w:p>
       <w:pPr>
         <w:pStyle w:val="PreformattedText"/>
+        <w:jc w:val="center"/>
+        <w:rPr>
+          <w:b/>
+          <w:bCs/>
+          <w:sz w:val="32"/>
+          <w:szCs w:val="32"/>
+        </w:rPr>
+      </w:pPr>
+      <w:bookmarkStart w:id="0" w:name="_GoBack"/>
+      <w:r>
+        <w:rPr>
+          <w:b/>
+          <w:bCs/>
+          <w:sz w:val="32"/>
+          <w:szCs w:val="32"/>
+        </w:rPr>
+        <w:t>Searching in a Knowledge Graph</w:t>
+      </w:r>
+    </w:p>
+    <w:bookmarkEnd w:id="0"/>
+    <w:p>
+      <w:pPr>
+        <w:pStyle w:val="PreformattedText"/>
+        <w:jc w:val="center"/>
         <w:rPr>
           <w:b/>
           <w:sz w:val="24"/>
@@ -26,20 +50,32 @@
           <w:sz w:val="24"/>
           <w:szCs w:val="24"/>
         </w:rPr>
-        <w:t xml:space="preserve">Assumed </w:t>
-      </w:r>
-      <w:r>
-        <w:rPr>
-          <w:b/>
-          <w:sz w:val="24"/>
-          <w:szCs w:val="24"/>
-        </w:rPr>
-        <w:t>Goal:</w:t>
-      </w:r>
-    </w:p>
-    <w:p>
-      <w:pPr>
-        <w:pStyle w:val="PreformattedText"/>
+        <w:t>Assum</w:t>
+      </w:r>
+      <w:r>
+        <w:rPr>
+          <w:b/>
+          <w:sz w:val="24"/>
+          <w:szCs w:val="24"/>
+        </w:rPr>
+        <w:t>ption</w:t>
+      </w:r>
+      <w:r>
+        <w:rPr>
+          <w:b/>
+          <w:sz w:val="24"/>
+          <w:szCs w:val="24"/>
+        </w:rPr>
+        <w:t>:</w:t>
+      </w:r>
+    </w:p>
+    <w:p>
+      <w:pPr>
+        <w:pStyle w:val="PreformattedText"/>
+        <w:numPr>
+          <w:ilvl w:val="0"/>
+          <w:numId w:val="4"/>
+        </w:numPr>
         <w:rPr>
           <w:sz w:val="24"/>
           <w:szCs w:val="24"/>
@@ -52,73 +88,178 @@
         </w:rPr>
         <w:t>Find the closest node defined by collective closeness:</w:t>
       </w:r>
-    </w:p>
-    <w:p>
-      <w:pPr>
-        <w:pStyle w:val="PreformattedText"/>
-        <w:rPr>
-          <w:bCs/>
-          <w:i/>
-          <w:sz w:val="24"/>
-          <w:szCs w:val="24"/>
-        </w:rPr>
-      </w:pPr>
-      <w:r>
-        <w:rPr>
-          <w:b/>
-          <w:bCs/>
+      <w:r>
+        <w:rPr>
+          <w:sz w:val="24"/>
+          <w:szCs w:val="24"/>
+        </w:rPr>
+        <w:br/>
+      </w:r>
+      <w:r>
+        <w:rPr>
+          <w:bCs/>
+          <w:i/>
+          <w:sz w:val="24"/>
+          <w:szCs w:val="24"/>
+        </w:rPr>
+        <w:t xml:space="preserve">Collective closeness = shortest distance from every </w:t>
+      </w:r>
+      <w:r>
+        <w:rPr>
+          <w:bCs/>
+          <w:i/>
+          <w:sz w:val="24"/>
+          <w:szCs w:val="24"/>
+        </w:rPr>
+        <w:t xml:space="preserve">query </w:t>
+      </w:r>
+      <w:r>
+        <w:rPr>
+          <w:bCs/>
+          <w:i/>
+          <w:sz w:val="24"/>
+          <w:szCs w:val="24"/>
+        </w:rPr>
+        <w:t>word</w:t>
+      </w:r>
+    </w:p>
+    <w:p>
+      <w:pPr>
+        <w:pStyle w:val="PreformattedText"/>
+        <w:rPr>
+          <w:sz w:val="24"/>
+          <w:szCs w:val="24"/>
+        </w:rPr>
+      </w:pPr>
+    </w:p>
+    <w:p>
+      <w:pPr>
+        <w:pStyle w:val="PreformattedText"/>
+        <w:numPr>
+          <w:ilvl w:val="0"/>
+          <w:numId w:val="4"/>
+        </w:numPr>
+        <w:rPr>
+          <w:sz w:val="24"/>
+          <w:szCs w:val="24"/>
+        </w:rPr>
+      </w:pPr>
+      <w:r>
+        <w:rPr>
+          <w:i/>
+          <w:sz w:val="24"/>
+          <w:szCs w:val="24"/>
+        </w:rPr>
+        <w:t>Distance from every node is considered for avoiding the greedy based algorithm from being biased to any single node.</w:t>
+      </w:r>
+    </w:p>
+    <w:p>
+      <w:pPr>
+        <w:pStyle w:val="ListParagraph"/>
+        <w:rPr>
+          <w:i/>
+          <w:szCs w:val="24"/>
+        </w:rPr>
+      </w:pPr>
+    </w:p>
+    <w:p>
+      <w:pPr>
+        <w:pStyle w:val="PreformattedText"/>
+        <w:numPr>
+          <w:ilvl w:val="0"/>
+          <w:numId w:val="4"/>
+        </w:numPr>
+        <w:rPr>
+          <w:sz w:val="24"/>
+          <w:szCs w:val="24"/>
+        </w:rPr>
+      </w:pPr>
+      <w:r>
+        <w:rPr>
+          <w:i/>
+          <w:sz w:val="24"/>
+          <w:szCs w:val="24"/>
+        </w:rPr>
+        <w:t>Many things could be done easily with neo4j cypher query, but I chose to do it myself with</w:t>
+      </w:r>
+      <w:r>
+        <w:rPr>
+          <w:i/>
+          <w:sz w:val="24"/>
+          <w:szCs w:val="24"/>
+        </w:rPr>
+        <w:t>in</w:t>
+      </w:r>
+      <w:r>
+        <w:rPr>
+          <w:i/>
+          <w:sz w:val="24"/>
+          <w:szCs w:val="24"/>
+        </w:rPr>
+        <w:t xml:space="preserve"> python</w:t>
+      </w:r>
+      <w:r>
+        <w:rPr>
+          <w:i/>
+          <w:sz w:val="24"/>
+          <w:szCs w:val="24"/>
+        </w:rPr>
+        <w:t xml:space="preserve"> for implementing the algorithms</w:t>
+      </w:r>
+      <w:r>
+        <w:rPr>
+          <w:i/>
+          <w:sz w:val="24"/>
+          <w:szCs w:val="24"/>
+        </w:rPr>
+        <w:t>.</w:t>
+      </w:r>
+      <w:r>
+        <w:rPr>
+          <w:i/>
+          <w:sz w:val="24"/>
+          <w:szCs w:val="24"/>
+        </w:rPr>
+        <w:br/>
+      </w:r>
+    </w:p>
+    <w:p>
+      <w:pPr>
+        <w:pStyle w:val="PreformattedText"/>
+        <w:rPr>
+          <w:b/>
+          <w:i/>
+          <w:sz w:val="24"/>
+          <w:szCs w:val="24"/>
+        </w:rPr>
+      </w:pPr>
+      <w:r>
+        <w:rPr>
+          <w:b/>
+          <w:i/>
+          <w:sz w:val="24"/>
+          <w:szCs w:val="24"/>
+        </w:rPr>
+        <w:t>Food for thought</w:t>
+      </w:r>
+      <w:r>
+        <w:rPr>
+          <w:b/>
+          <w:i/>
+          <w:sz w:val="24"/>
+          <w:szCs w:val="24"/>
+        </w:rPr>
+        <w:t>:</w:t>
+      </w:r>
+      <w:r>
+        <w:rPr>
+          <w:b/>
+          <w:i/>
           <w:sz w:val="24"/>
           <w:szCs w:val="24"/>
         </w:rPr>
         <w:t xml:space="preserve"> </w:t>
       </w:r>
-      <w:r>
-        <w:rPr>
-          <w:bCs/>
-          <w:i/>
-          <w:sz w:val="24"/>
-          <w:szCs w:val="24"/>
-        </w:rPr>
-        <w:t xml:space="preserve">Collective closeness = shortest distance from every </w:t>
-      </w:r>
-      <w:r>
-        <w:rPr>
-          <w:bCs/>
-          <w:i/>
-          <w:sz w:val="24"/>
-          <w:szCs w:val="24"/>
-        </w:rPr>
-        <w:t xml:space="preserve">query </w:t>
-      </w:r>
-      <w:r>
-        <w:rPr>
-          <w:bCs/>
-          <w:i/>
-          <w:sz w:val="24"/>
-          <w:szCs w:val="24"/>
-        </w:rPr>
-        <w:t>word</w:t>
-      </w:r>
-    </w:p>
-    <w:p>
-      <w:pPr>
-        <w:pStyle w:val="PreformattedText"/>
-        <w:rPr>
-          <w:i/>
-          <w:sz w:val="24"/>
-          <w:szCs w:val="24"/>
-        </w:rPr>
-      </w:pPr>
-    </w:p>
-    <w:p>
-      <w:pPr>
-        <w:pStyle w:val="PreformattedText"/>
-        <w:rPr>
-          <w:i/>
-          <w:sz w:val="24"/>
-          <w:szCs w:val="24"/>
-        </w:rPr>
-      </w:pPr>
     </w:p>
     <w:p>
       <w:pPr>
@@ -139,7 +280,79 @@
           <w:sz w:val="24"/>
           <w:szCs w:val="24"/>
         </w:rPr>
-        <w:t>Distance from every node is considered for avoiding the greedy based algorithm from being biased to any single node.</w:t>
+        <w:t xml:space="preserve">Which one </w:t>
+      </w:r>
+      <w:r>
+        <w:rPr>
+          <w:i/>
+          <w:sz w:val="24"/>
+          <w:szCs w:val="24"/>
+        </w:rPr>
+        <w:t>is to</w:t>
+      </w:r>
+      <w:r>
+        <w:rPr>
+          <w:i/>
+          <w:sz w:val="24"/>
+          <w:szCs w:val="24"/>
+        </w:rPr>
+        <w:t xml:space="preserve"> be considered close:  </w:t>
+      </w:r>
+      <w:r>
+        <w:rPr>
+          <w:i/>
+          <w:sz w:val="24"/>
+          <w:szCs w:val="24"/>
+        </w:rPr>
+        <w:t>N</w:t>
+      </w:r>
+      <w:r>
+        <w:rPr>
+          <w:i/>
+          <w:sz w:val="24"/>
+          <w:szCs w:val="24"/>
+        </w:rPr>
+        <w:t>ode</w:t>
+      </w:r>
+      <w:r>
+        <w:rPr>
+          <w:i/>
+          <w:sz w:val="24"/>
+          <w:szCs w:val="24"/>
+        </w:rPr>
+        <w:t>s</w:t>
+      </w:r>
+      <w:r>
+        <w:rPr>
+          <w:i/>
+          <w:sz w:val="24"/>
+          <w:szCs w:val="24"/>
+        </w:rPr>
+        <w:t xml:space="preserve"> having connection to all query words with large distance or</w:t>
+      </w:r>
+      <w:r>
+        <w:rPr>
+          <w:i/>
+          <w:sz w:val="24"/>
+          <w:szCs w:val="24"/>
+        </w:rPr>
+        <w:t xml:space="preserve"> nodes</w:t>
+      </w:r>
+      <w:r>
+        <w:rPr>
+          <w:i/>
+          <w:sz w:val="24"/>
+          <w:szCs w:val="24"/>
+        </w:rPr>
+        <w:t xml:space="preserve"> </w:t>
+      </w:r>
+      <w:r>
+        <w:rPr>
+          <w:i/>
+          <w:sz w:val="24"/>
+          <w:szCs w:val="24"/>
+        </w:rPr>
+        <w:t>with less distance but not connecting to all nodes?</w:t>
       </w:r>
       <w:r>
         <w:rPr>
@@ -148,14 +361,6 @@
           <w:szCs w:val="24"/>
         </w:rPr>
         <w:br/>
-      </w:r>
-      <w:r>
-        <w:rPr>
-          <w:i/>
-          <w:sz w:val="24"/>
-          <w:szCs w:val="24"/>
-        </w:rPr>
-        <w:t xml:space="preserve"> </w:t>
       </w:r>
     </w:p>
     <w:p>
@@ -177,88 +382,67 @@
           <w:sz w:val="24"/>
           <w:szCs w:val="24"/>
         </w:rPr>
-        <w:t xml:space="preserve">Which one </w:t>
-      </w:r>
-      <w:r>
-        <w:rPr>
-          <w:i/>
-          <w:sz w:val="24"/>
-          <w:szCs w:val="24"/>
-        </w:rPr>
-        <w:t>is to</w:t>
-      </w:r>
-      <w:r>
-        <w:rPr>
-          <w:i/>
-          <w:sz w:val="24"/>
-          <w:szCs w:val="24"/>
-        </w:rPr>
-        <w:t xml:space="preserve"> be considered close:  </w:t>
-      </w:r>
-      <w:r>
-        <w:rPr>
-          <w:i/>
-          <w:sz w:val="24"/>
-          <w:szCs w:val="24"/>
-        </w:rPr>
-        <w:t>N</w:t>
-      </w:r>
-      <w:r>
-        <w:rPr>
-          <w:i/>
-          <w:sz w:val="24"/>
-          <w:szCs w:val="24"/>
-        </w:rPr>
-        <w:t>ode</w:t>
-      </w:r>
-      <w:r>
-        <w:rPr>
-          <w:i/>
-          <w:sz w:val="24"/>
-          <w:szCs w:val="24"/>
-        </w:rPr>
-        <w:t>s</w:t>
-      </w:r>
-      <w:r>
-        <w:rPr>
-          <w:i/>
-          <w:sz w:val="24"/>
-          <w:szCs w:val="24"/>
-        </w:rPr>
-        <w:t xml:space="preserve"> having connection to all query words with large distance or</w:t>
-      </w:r>
-      <w:r>
-        <w:rPr>
-          <w:i/>
-          <w:sz w:val="24"/>
-          <w:szCs w:val="24"/>
-        </w:rPr>
-        <w:t xml:space="preserve"> nodes</w:t>
-      </w:r>
-      <w:r>
-        <w:rPr>
-          <w:i/>
-          <w:sz w:val="24"/>
-          <w:szCs w:val="24"/>
-        </w:rPr>
-        <w:t xml:space="preserve"> </w:t>
-      </w:r>
-      <w:r>
-        <w:rPr>
-          <w:i/>
-          <w:sz w:val="24"/>
-          <w:szCs w:val="24"/>
-        </w:rPr>
-        <w:t>with less distance but not connecting to all nodes?</w:t>
-      </w:r>
-      <w:r>
-        <w:rPr>
-          <w:i/>
-          <w:sz w:val="24"/>
-          <w:szCs w:val="24"/>
-        </w:rPr>
-        <w:br/>
-      </w:r>
+        <w:t>Handling m</w:t>
+      </w:r>
+      <w:r>
+        <w:rPr>
+          <w:i/>
+          <w:sz w:val="24"/>
+          <w:szCs w:val="24"/>
+        </w:rPr>
+        <w:t xml:space="preserve">ultiple </w:t>
+      </w:r>
+      <w:r>
+        <w:rPr>
+          <w:i/>
+          <w:sz w:val="24"/>
+          <w:szCs w:val="24"/>
+        </w:rPr>
+        <w:t>relationship/</w:t>
+      </w:r>
+      <w:r>
+        <w:rPr>
+          <w:i/>
+          <w:sz w:val="24"/>
+          <w:szCs w:val="24"/>
+        </w:rPr>
+        <w:t xml:space="preserve">weight for the same </w:t>
+      </w:r>
+      <w:r>
+        <w:rPr>
+          <w:i/>
+          <w:sz w:val="24"/>
+          <w:szCs w:val="24"/>
+        </w:rPr>
+        <w:t xml:space="preserve">pair of nodes? </w:t>
+      </w:r>
+      <w:r>
+        <w:rPr>
+          <w:i/>
+          <w:sz w:val="24"/>
+          <w:szCs w:val="24"/>
+        </w:rPr>
+        <w:t>(same node, same relationship direction</w:t>
+      </w:r>
+      <w:r>
+        <w:rPr>
+          <w:i/>
+          <w:sz w:val="24"/>
+          <w:szCs w:val="24"/>
+        </w:rPr>
+        <w:t>)</w:t>
+      </w:r>
+    </w:p>
+    <w:p>
+      <w:pPr>
+        <w:pStyle w:val="PreformattedText"/>
+        <w:ind w:left="720"/>
+        <w:rPr>
+          <w:i/>
+          <w:sz w:val="24"/>
+          <w:szCs w:val="24"/>
+        </w:rPr>
+      </w:pPr>
     </w:p>
     <w:p>
       <w:pPr>
@@ -279,7 +463,47 @@
           <w:sz w:val="24"/>
           <w:szCs w:val="24"/>
         </w:rPr>
-        <w:t>Multiple weight for the same relationship (same node, same relationship direction)</w:t>
+        <w:t>T</w:t>
+      </w:r>
+      <w:r>
+        <w:rPr>
+          <w:i/>
+          <w:sz w:val="24"/>
+          <w:szCs w:val="24"/>
+        </w:rPr>
+        <w:t xml:space="preserve">otal distance </w:t>
+      </w:r>
+      <w:r>
+        <w:rPr>
+          <w:i/>
+          <w:sz w:val="24"/>
+          <w:szCs w:val="24"/>
+        </w:rPr>
+        <w:t>of a node from query words i.e. collective distance, adds</w:t>
+      </w:r>
+      <w:r>
+        <w:rPr>
+          <w:i/>
+          <w:sz w:val="24"/>
+          <w:szCs w:val="24"/>
+        </w:rPr>
+        <w:t xml:space="preserve"> the weight of common relationship</w:t>
+      </w:r>
+      <w:r>
+        <w:rPr>
+          <w:i/>
+          <w:sz w:val="24"/>
+          <w:szCs w:val="24"/>
+        </w:rPr>
+        <w:t xml:space="preserve"> two times. Can anything be changed in this for making the algorithm more efficient? </w:t>
+      </w:r>
+      <w:r>
+        <w:rPr>
+          <w:i/>
+          <w:sz w:val="24"/>
+          <w:szCs w:val="24"/>
+        </w:rPr>
+        <w:br/>
       </w:r>
     </w:p>
     <w:p>
@@ -301,38 +525,61 @@
           <w:sz w:val="24"/>
           <w:szCs w:val="24"/>
         </w:rPr>
-        <w:t xml:space="preserve">Many things could be done easily with neo4j cypher query, but I chose to </w:t>
-      </w:r>
-      <w:r>
-        <w:rPr>
-          <w:i/>
-          <w:sz w:val="24"/>
-          <w:szCs w:val="24"/>
-        </w:rPr>
-        <w:t xml:space="preserve">do </w:t>
-      </w:r>
-      <w:r>
-        <w:rPr>
-          <w:i/>
-          <w:sz w:val="24"/>
-          <w:szCs w:val="24"/>
-        </w:rPr>
-        <w:t>it myself with python</w:t>
-      </w:r>
-      <w:r>
-        <w:rPr>
-          <w:i/>
-          <w:sz w:val="24"/>
-          <w:szCs w:val="24"/>
-        </w:rPr>
-        <w:t>.</w:t>
-      </w:r>
-      <w:bookmarkStart w:id="0" w:name="_GoBack"/>
-      <w:bookmarkEnd w:id="0"/>
-    </w:p>
-    <w:p>
-      <w:pPr>
-        <w:pStyle w:val="PreformattedText"/>
+        <w:t>The distance</w:t>
+      </w:r>
+      <w:r>
+        <w:rPr>
+          <w:i/>
+          <w:sz w:val="24"/>
+          <w:szCs w:val="24"/>
+        </w:rPr>
+        <w:t xml:space="preserve"> calculated by the algorithm</w:t>
+      </w:r>
+      <w:r>
+        <w:rPr>
+          <w:i/>
+          <w:sz w:val="24"/>
+          <w:szCs w:val="24"/>
+        </w:rPr>
+        <w:t xml:space="preserve"> </w:t>
+      </w:r>
+      <w:r>
+        <w:rPr>
+          <w:i/>
+          <w:sz w:val="24"/>
+          <w:szCs w:val="24"/>
+        </w:rPr>
+        <w:t xml:space="preserve">for query words and nth neighbor hop </w:t>
+      </w:r>
+      <w:r>
+        <w:rPr>
+          <w:i/>
+          <w:sz w:val="24"/>
+          <w:szCs w:val="24"/>
+        </w:rPr>
+        <w:t>may not be the shorted distance</w:t>
+      </w:r>
+      <w:r>
+        <w:rPr>
+          <w:i/>
+          <w:sz w:val="24"/>
+          <w:szCs w:val="24"/>
+        </w:rPr>
+        <w:t xml:space="preserve">. </w:t>
+      </w:r>
+      <w:r>
+        <w:rPr>
+          <w:i/>
+          <w:sz w:val="24"/>
+          <w:szCs w:val="24"/>
+        </w:rPr>
+        <w:t xml:space="preserve"> </w:t>
+      </w:r>
+    </w:p>
+    <w:p>
+      <w:pPr>
+        <w:pStyle w:val="PreformattedText"/>
+        <w:ind w:left="360"/>
         <w:rPr>
           <w:sz w:val="24"/>
           <w:szCs w:val="24"/>
@@ -464,7 +711,14 @@
           <w:sz w:val="24"/>
           <w:szCs w:val="24"/>
         </w:rPr>
-        <w:t xml:space="preserve">2. From the created tree, find the sum of the distance of every word with the query words. </w:t>
+        <w:t>2. From the created tree, find the sum of the distance of every word with the query words</w:t>
+      </w:r>
+      <w:r>
+        <w:rPr>
+          <w:sz w:val="24"/>
+          <w:szCs w:val="24"/>
+        </w:rPr>
+        <w:t xml:space="preserve"> i.e. collective distance.</w:t>
       </w:r>
       <w:r>
         <w:rPr>
@@ -478,6 +732,13 @@
           <w:sz w:val="24"/>
           <w:szCs w:val="24"/>
         </w:rPr>
+        <w:t xml:space="preserve"> </w:t>
+      </w:r>
+      <w:r>
+        <w:rPr>
+          <w:sz w:val="24"/>
+          <w:szCs w:val="24"/>
+        </w:rPr>
         <w:t>For unconnected node, add a constant large value.</w:t>
       </w:r>
     </w:p>
@@ -509,6 +770,81 @@
           <w:szCs w:val="24"/>
         </w:rPr>
         <w:t>:</w:t>
+      </w:r>
+      <w:r>
+        <w:rPr>
+          <w:sz w:val="24"/>
+          <w:szCs w:val="24"/>
+        </w:rPr>
+        <w:t xml:space="preserve"> </w:t>
+      </w:r>
+    </w:p>
+    <w:p>
+      <w:pPr>
+        <w:pStyle w:val="PreformattedText"/>
+        <w:rPr>
+          <w:sz w:val="24"/>
+          <w:szCs w:val="24"/>
+        </w:rPr>
+      </w:pPr>
+      <w:proofErr w:type="spellStart"/>
+      <w:proofErr w:type="gramStart"/>
+      <w:r>
+        <w:rPr>
+          <w:sz w:val="24"/>
+          <w:szCs w:val="24"/>
+        </w:rPr>
+        <w:t>a,b</w:t>
+      </w:r>
+      <w:proofErr w:type="gramEnd"/>
+      <w:r>
+        <w:rPr>
+          <w:sz w:val="24"/>
+          <w:szCs w:val="24"/>
+        </w:rPr>
+        <w:t>,c,d</w:t>
+      </w:r>
+      <w:proofErr w:type="spellEnd"/>
+      <w:r>
+        <w:rPr>
+          <w:sz w:val="24"/>
+          <w:szCs w:val="24"/>
+        </w:rPr>
+        <w:t xml:space="preserve"> are query words.</w:t>
+      </w:r>
+    </w:p>
+    <w:p>
+      <w:pPr>
+        <w:pStyle w:val="PreformattedText"/>
+        <w:rPr>
+          <w:sz w:val="24"/>
+          <w:szCs w:val="24"/>
+        </w:rPr>
+      </w:pPr>
+      <w:proofErr w:type="spellStart"/>
+      <w:proofErr w:type="gramStart"/>
+      <w:r>
+        <w:rPr>
+          <w:sz w:val="24"/>
+          <w:szCs w:val="24"/>
+        </w:rPr>
+        <w:t>e,f</w:t>
+      </w:r>
+      <w:proofErr w:type="gramEnd"/>
+      <w:r>
+        <w:rPr>
+          <w:sz w:val="24"/>
+          <w:szCs w:val="24"/>
+        </w:rPr>
+        <w:t>,g,h,I,j</w:t>
+      </w:r>
+      <w:proofErr w:type="spellEnd"/>
+      <w:r>
+        <w:rPr>
+          <w:sz w:val="24"/>
+          <w:szCs w:val="24"/>
+        </w:rPr>
+        <w:t xml:space="preserve"> are the other words in the knowledge graph.</w:t>
       </w:r>
     </w:p>
     <w:p>
@@ -771,6 +1107,22 @@
                 <w:szCs w:val="24"/>
               </w:rPr>
             </w:pPr>
+            <w:r>
+              <w:rPr>
+                <w:sz w:val="24"/>
+                <w:szCs w:val="24"/>
+              </w:rPr>
+              <w:t>(collective distance)</w:t>
+            </w:r>
+          </w:p>
+          <w:p>
+            <w:pPr>
+              <w:pStyle w:val="PreformattedText"/>
+              <w:rPr>
+                <w:sz w:val="24"/>
+                <w:szCs w:val="24"/>
+              </w:rPr>
+            </w:pPr>
             <w:proofErr w:type="spellStart"/>
             <w:r>
               <w:rPr>
@@ -1066,6 +1418,7 @@
           <w:sz w:val="24"/>
           <w:szCs w:val="24"/>
         </w:rPr>
+        <w:lastRenderedPageBreak/>
         <w:t>Pros</w:t>
       </w:r>
       <w:r>
@@ -1250,6 +1603,15 @@
       <w:pPr>
         <w:pStyle w:val="PreformattedText"/>
         <w:rPr>
+          <w:sz w:val="24"/>
+          <w:szCs w:val="24"/>
+        </w:rPr>
+      </w:pPr>
+    </w:p>
+    <w:p>
+      <w:pPr>
+        <w:pStyle w:val="PreformattedText"/>
+        <w:rPr>
           <w:b/>
           <w:bCs/>
           <w:sz w:val="24"/>
@@ -1294,41 +1656,13 @@
           <w:sz w:val="24"/>
           <w:szCs w:val="24"/>
         </w:rPr>
-        <w:t xml:space="preserve">Neighbor </w:t>
-      </w:r>
-      <w:r>
-        <w:rPr>
-          <w:b/>
-          <w:bCs/>
-          <w:sz w:val="24"/>
-          <w:szCs w:val="24"/>
-        </w:rPr>
-        <w:t xml:space="preserve">based </w:t>
-      </w:r>
-      <w:r>
-        <w:rPr>
-          <w:b/>
-          <w:bCs/>
-          <w:sz w:val="24"/>
-          <w:szCs w:val="24"/>
-        </w:rPr>
-        <w:t xml:space="preserve">recursive </w:t>
-      </w:r>
-      <w:r>
-        <w:rPr>
-          <w:b/>
-          <w:bCs/>
-          <w:sz w:val="24"/>
-          <w:szCs w:val="24"/>
-        </w:rPr>
-        <w:t>greedy algorithm</w:t>
-      </w:r>
-    </w:p>
-    <w:p>
-      <w:pPr>
-        <w:pStyle w:val="PreformattedText"/>
-        <w:rPr>
-          <w:b/>
+        <w:t>Recursive Neighbor algorithm based on Breadth First Search</w:t>
+      </w:r>
+    </w:p>
+    <w:p>
+      <w:pPr>
+        <w:pStyle w:val="PreformattedText"/>
+        <w:rPr>
           <w:bCs/>
           <w:sz w:val="24"/>
           <w:szCs w:val="24"/>
@@ -1358,17 +1692,123 @@
           <w:sz w:val="24"/>
           <w:szCs w:val="24"/>
         </w:rPr>
-        <w:t xml:space="preserve">present in the knowledge graph. It is absurd to compute the shortest path for every node as the closest node lies in the neighborhood of the </w:t>
-      </w:r>
-      <w:r>
-        <w:rPr>
-          <w:bCs/>
-          <w:sz w:val="24"/>
-          <w:szCs w:val="24"/>
-        </w:rPr>
-        <w:lastRenderedPageBreak/>
-        <w:t xml:space="preserve">query node. It may be a good way to find an optimal solution in smaller knowledge graph. But for larger graph, it is computationally expensive and inefficient. </w:t>
-      </w:r>
+        <w:t xml:space="preserve">present in the knowledge graph. It is absurd to compute the shortest path for every node as the closest node lies in the neighborhood of the query node. It may be a good way to find an optimal solution in smaller knowledge graph. But for larger graph, it is computationally expensive and inefficient. </w:t>
+      </w:r>
+    </w:p>
+    <w:p>
+      <w:pPr>
+        <w:pStyle w:val="PreformattedText"/>
+        <w:rPr>
+          <w:bCs/>
+          <w:sz w:val="24"/>
+          <w:szCs w:val="24"/>
+        </w:rPr>
+      </w:pPr>
+    </w:p>
+    <w:p>
+      <w:pPr>
+        <w:pStyle w:val="PreformattedText"/>
+        <w:rPr>
+          <w:bCs/>
+          <w:sz w:val="24"/>
+          <w:szCs w:val="24"/>
+        </w:rPr>
+      </w:pPr>
+      <w:r>
+        <w:rPr>
+          <w:bCs/>
+          <w:sz w:val="24"/>
+          <w:szCs w:val="24"/>
+        </w:rPr>
+        <w:t>This algorithm starts with the query words and explore their neighbors based on the collective distance. A node having less collective distance is assumed to be the closed node with the query words</w:t>
+      </w:r>
+      <w:r>
+        <w:rPr>
+          <w:bCs/>
+          <w:sz w:val="24"/>
+          <w:szCs w:val="24"/>
+        </w:rPr>
+        <w:t>.</w:t>
+      </w:r>
+    </w:p>
+    <w:p>
+      <w:pPr>
+        <w:pStyle w:val="PreformattedText"/>
+        <w:rPr>
+          <w:bCs/>
+          <w:sz w:val="24"/>
+          <w:szCs w:val="24"/>
+        </w:rPr>
+      </w:pPr>
+    </w:p>
+    <w:p>
+      <w:pPr>
+        <w:pStyle w:val="PreformattedText"/>
+        <w:rPr>
+          <w:bCs/>
+          <w:sz w:val="24"/>
+          <w:szCs w:val="24"/>
+        </w:rPr>
+      </w:pPr>
+      <w:r>
+        <w:rPr>
+          <w:bCs/>
+          <w:noProof/>
+          <w:sz w:val="24"/>
+          <w:szCs w:val="24"/>
+        </w:rPr>
+        <w:drawing>
+          <wp:inline distT="0" distB="0" distL="0" distR="0" wp14:anchorId="44963EA0" wp14:editId="0918A3CA">
+            <wp:extent cx="6120130" cy="4590415"/>
+            <wp:effectExtent l="0" t="0" r="0" b="635"/>
+            <wp:docPr id="1" name="Picture 1"/>
+            <wp:cNvGraphicFramePr>
+              <a:graphicFrameLocks xmlns:a="http://schemas.openxmlformats.org/drawingml/2006/main" noChangeAspect="1"/>
+            </wp:cNvGraphicFramePr>
+            <a:graphic xmlns:a="http://schemas.openxmlformats.org/drawingml/2006/main">
+              <a:graphicData uri="http://schemas.openxmlformats.org/drawingml/2006/picture">
+                <pic:pic xmlns:pic="http://schemas.openxmlformats.org/drawingml/2006/picture">
+                  <pic:nvPicPr>
+                    <pic:cNvPr id="1" name="BFS Knowledge graph search.png"/>
+                    <pic:cNvPicPr/>
+                  </pic:nvPicPr>
+                  <pic:blipFill>
+                    <a:blip r:embed="rId7">
+                      <a:extLst>
+                        <a:ext uri="{28A0092B-C50C-407E-A947-70E740481C1C}">
+                          <a14:useLocalDpi xmlns:a14="http://schemas.microsoft.com/office/drawing/2010/main" val="0"/>
+                        </a:ext>
+                      </a:extLst>
+                    </a:blip>
+                    <a:stretch>
+                      <a:fillRect/>
+                    </a:stretch>
+                  </pic:blipFill>
+                  <pic:spPr>
+                    <a:xfrm>
+                      <a:off x="0" y="0"/>
+                      <a:ext cx="6120130" cy="4590415"/>
+                    </a:xfrm>
+                    <a:prstGeom prst="rect">
+                      <a:avLst/>
+                    </a:prstGeom>
+                  </pic:spPr>
+                </pic:pic>
+              </a:graphicData>
+            </a:graphic>
+          </wp:inline>
+        </w:drawing>
+      </w:r>
+    </w:p>
+    <w:p>
+      <w:pPr>
+        <w:pStyle w:val="PreformattedText"/>
+        <w:rPr>
+          <w:bCs/>
+          <w:sz w:val="24"/>
+          <w:szCs w:val="24"/>
+        </w:rPr>
+      </w:pPr>
     </w:p>
     <w:p>
       <w:pPr>
@@ -1407,7 +1847,16 @@
           <w:sz w:val="24"/>
           <w:szCs w:val="24"/>
         </w:rPr>
-        <w:t>Find the collective distance of each neighbor of all query words and sort them in an ascending order.</w:t>
+        <w:t xml:space="preserve">Find the collective distance of each neighbor of all query words and sort them in an </w:t>
+      </w:r>
+      <w:r>
+        <w:rPr>
+          <w:bCs/>
+          <w:sz w:val="24"/>
+          <w:szCs w:val="24"/>
+        </w:rPr>
+        <w:lastRenderedPageBreak/>
+        <w:t>ascending order.</w:t>
       </w:r>
       <w:r>
         <w:rPr>
@@ -1533,8 +1982,245 @@
           <w:sz w:val="24"/>
           <w:szCs w:val="24"/>
         </w:rPr>
+        <w:t xml:space="preserve"> </w:t>
+      </w:r>
+      <w:r>
+        <w:rPr>
+          <w:bCs/>
+          <w:sz w:val="24"/>
+          <w:szCs w:val="24"/>
+        </w:rPr>
         <w:br/>
-      </w:r>
+        <w:t xml:space="preserve">For e.g.: This is top 5 </w:t>
+      </w:r>
+      <w:r>
+        <w:rPr>
+          <w:bCs/>
+          <w:sz w:val="24"/>
+          <w:szCs w:val="24"/>
+        </w:rPr>
+        <w:t xml:space="preserve">first hop close word’s distance with </w:t>
+      </w:r>
+      <w:r>
+        <w:rPr>
+          <w:bCs/>
+          <w:sz w:val="24"/>
+          <w:szCs w:val="24"/>
+        </w:rPr>
+        <w:t>q</w:t>
+      </w:r>
+      <w:r>
+        <w:rPr>
+          <w:bCs/>
+          <w:sz w:val="24"/>
+          <w:szCs w:val="24"/>
+        </w:rPr>
+        <w:t>uery words.</w:t>
+      </w:r>
+    </w:p>
+    <w:tbl>
+      <w:tblPr>
+        <w:tblStyle w:val="TableGrid"/>
+        <w:tblW w:w="0" w:type="auto"/>
+        <w:tblLook w:val="04A0" w:firstRow="1" w:lastRow="0" w:firstColumn="1" w:lastColumn="0" w:noHBand="0" w:noVBand="1"/>
+      </w:tblPr>
+      <w:tblGrid>
+        <w:gridCol w:w="1925"/>
+        <w:gridCol w:w="1925"/>
+        <w:gridCol w:w="1926"/>
+        <w:gridCol w:w="1926"/>
+        <w:gridCol w:w="1926"/>
+      </w:tblGrid>
+      <w:tr>
+        <w:tc>
+          <w:tcPr>
+            <w:tcW w:w="1925" w:type="dxa"/>
+          </w:tcPr>
+          <w:p>
+            <w:pPr>
+              <w:pStyle w:val="PreformattedText"/>
+              <w:rPr>
+                <w:bCs/>
+                <w:sz w:val="24"/>
+                <w:szCs w:val="24"/>
+              </w:rPr>
+            </w:pPr>
+            <w:r>
+              <w:rPr>
+                <w:bCs/>
+                <w:sz w:val="24"/>
+                <w:szCs w:val="24"/>
+              </w:rPr>
+              <w:t>2</w:t>
+            </w:r>
+          </w:p>
+        </w:tc>
+        <w:tc>
+          <w:tcPr>
+            <w:tcW w:w="1925" w:type="dxa"/>
+          </w:tcPr>
+          <w:p>
+            <w:pPr>
+              <w:pStyle w:val="PreformattedText"/>
+              <w:rPr>
+                <w:bCs/>
+                <w:sz w:val="24"/>
+                <w:szCs w:val="24"/>
+              </w:rPr>
+            </w:pPr>
+            <w:r>
+              <w:rPr>
+                <w:bCs/>
+                <w:sz w:val="24"/>
+                <w:szCs w:val="24"/>
+              </w:rPr>
+              <w:t>3</w:t>
+            </w:r>
+          </w:p>
+        </w:tc>
+        <w:tc>
+          <w:tcPr>
+            <w:tcW w:w="1926" w:type="dxa"/>
+          </w:tcPr>
+          <w:p>
+            <w:pPr>
+              <w:pStyle w:val="PreformattedText"/>
+              <w:rPr>
+                <w:bCs/>
+                <w:sz w:val="24"/>
+                <w:szCs w:val="24"/>
+              </w:rPr>
+            </w:pPr>
+            <w:r>
+              <w:rPr>
+                <w:bCs/>
+                <w:sz w:val="24"/>
+                <w:szCs w:val="24"/>
+              </w:rPr>
+              <w:t>4</w:t>
+            </w:r>
+          </w:p>
+        </w:tc>
+        <w:tc>
+          <w:tcPr>
+            <w:tcW w:w="1926" w:type="dxa"/>
+          </w:tcPr>
+          <w:p>
+            <w:pPr>
+              <w:pStyle w:val="PreformattedText"/>
+              <w:rPr>
+                <w:bCs/>
+                <w:sz w:val="24"/>
+                <w:szCs w:val="24"/>
+              </w:rPr>
+            </w:pPr>
+            <w:r>
+              <w:rPr>
+                <w:bCs/>
+                <w:sz w:val="24"/>
+                <w:szCs w:val="24"/>
+              </w:rPr>
+              <w:t>6</w:t>
+            </w:r>
+          </w:p>
+        </w:tc>
+        <w:tc>
+          <w:tcPr>
+            <w:tcW w:w="1926" w:type="dxa"/>
+          </w:tcPr>
+          <w:p>
+            <w:pPr>
+              <w:pStyle w:val="PreformattedText"/>
+              <w:rPr>
+                <w:bCs/>
+                <w:sz w:val="24"/>
+                <w:szCs w:val="24"/>
+              </w:rPr>
+            </w:pPr>
+            <w:r>
+              <w:rPr>
+                <w:bCs/>
+                <w:sz w:val="24"/>
+                <w:szCs w:val="24"/>
+              </w:rPr>
+              <w:t>10</w:t>
+            </w:r>
+          </w:p>
+        </w:tc>
+      </w:tr>
+    </w:tbl>
+    <w:p>
+      <w:pPr>
+        <w:pStyle w:val="PreformattedText"/>
+        <w:rPr>
+          <w:bCs/>
+          <w:sz w:val="24"/>
+          <w:szCs w:val="24"/>
+        </w:rPr>
+      </w:pPr>
+      <w:r>
+        <w:rPr>
+          <w:bCs/>
+          <w:sz w:val="24"/>
+          <w:szCs w:val="24"/>
+        </w:rPr>
+        <w:tab/>
+      </w:r>
+    </w:p>
+    <w:p>
+      <w:pPr>
+        <w:pStyle w:val="PreformattedText"/>
+        <w:rPr>
+          <w:bCs/>
+          <w:sz w:val="24"/>
+          <w:szCs w:val="24"/>
+        </w:rPr>
+      </w:pPr>
+      <w:r>
+        <w:rPr>
+          <w:bCs/>
+          <w:sz w:val="24"/>
+          <w:szCs w:val="24"/>
+        </w:rPr>
+        <w:tab/>
+        <w:t xml:space="preserve">Exploring the nodes having weight less than the max, we get a possibility of finding closer node. But exploring nodes having greater distance, can only provide neighbors with more weight only unless we implement </w:t>
+      </w:r>
+      <w:proofErr w:type="gramStart"/>
+      <w:r>
+        <w:rPr>
+          <w:bCs/>
+          <w:sz w:val="24"/>
+          <w:szCs w:val="24"/>
+        </w:rPr>
+        <w:t>a</w:t>
+      </w:r>
+      <w:proofErr w:type="gramEnd"/>
+      <w:r>
+        <w:rPr>
+          <w:bCs/>
+          <w:sz w:val="24"/>
+          <w:szCs w:val="24"/>
+        </w:rPr>
+        <w:t xml:space="preserve"> optimal shorted path algorithm.</w:t>
+      </w:r>
+      <w:r>
+        <w:rPr>
+          <w:bCs/>
+          <w:sz w:val="24"/>
+          <w:szCs w:val="24"/>
+        </w:rPr>
+        <w:br/>
+      </w:r>
+    </w:p>
+    <w:p>
+      <w:pPr>
+        <w:pStyle w:val="PreformattedText"/>
+        <w:rPr>
+          <w:bCs/>
+          <w:sz w:val="24"/>
+          <w:szCs w:val="24"/>
+        </w:rPr>
+      </w:pPr>
     </w:p>
     <w:p>
       <w:pPr>
@@ -1572,21 +2258,119 @@
         <w:rPr>
           <w:b/>
           <w:bCs/>
-          <w:sz w:val="24"/>
-          <w:szCs w:val="24"/>
-        </w:rPr>
-      </w:pPr>
-    </w:p>
-    <w:p>
-      <w:pPr>
-        <w:pStyle w:val="PreformattedText"/>
-        <w:rPr>
-          <w:b/>
-          <w:bCs/>
-          <w:sz w:val="24"/>
-          <w:szCs w:val="24"/>
-        </w:rPr>
-      </w:pPr>
+          <w:color w:val="FF0000"/>
+          <w:sz w:val="24"/>
+          <w:szCs w:val="24"/>
+        </w:rPr>
+      </w:pPr>
+      <w:r>
+        <w:rPr>
+          <w:b/>
+          <w:bCs/>
+          <w:color w:val="FF0000"/>
+          <w:sz w:val="24"/>
+          <w:szCs w:val="24"/>
+        </w:rPr>
+        <w:t>P.S:</w:t>
+      </w:r>
+    </w:p>
+    <w:p>
+      <w:pPr>
+        <w:pStyle w:val="PreformattedText"/>
+        <w:rPr>
+          <w:bCs/>
+          <w:color w:val="FF0000"/>
+          <w:sz w:val="24"/>
+          <w:szCs w:val="24"/>
+        </w:rPr>
+      </w:pPr>
+      <w:r>
+        <w:rPr>
+          <w:bCs/>
+          <w:color w:val="FF0000"/>
+          <w:sz w:val="24"/>
+          <w:szCs w:val="24"/>
+        </w:rPr>
+        <w:t>The value used to represent the unconnected nodes plays an important role in determining the closer node.</w:t>
+      </w:r>
+    </w:p>
+    <w:p>
+      <w:pPr>
+        <w:pStyle w:val="PreformattedText"/>
+        <w:rPr>
+          <w:bCs/>
+          <w:color w:val="FF0000"/>
+          <w:sz w:val="24"/>
+          <w:szCs w:val="24"/>
+        </w:rPr>
+      </w:pPr>
+      <w:r>
+        <w:rPr>
+          <w:b/>
+          <w:bCs/>
+          <w:color w:val="FF0000"/>
+          <w:sz w:val="24"/>
+          <w:szCs w:val="24"/>
+        </w:rPr>
+        <w:t>If the value is too high:</w:t>
+      </w:r>
+      <w:r>
+        <w:rPr>
+          <w:bCs/>
+          <w:color w:val="FF0000"/>
+          <w:sz w:val="24"/>
+          <w:szCs w:val="24"/>
+        </w:rPr>
+        <w:t xml:space="preserve">  missing connections with only less no. of node is also assumed to be more far.</w:t>
+      </w:r>
+    </w:p>
+    <w:p>
+      <w:pPr>
+        <w:pStyle w:val="PreformattedText"/>
+        <w:rPr>
+          <w:bCs/>
+          <w:color w:val="FF0000"/>
+          <w:sz w:val="24"/>
+          <w:szCs w:val="24"/>
+        </w:rPr>
+      </w:pPr>
+      <w:r>
+        <w:rPr>
+          <w:b/>
+          <w:bCs/>
+          <w:color w:val="FF0000"/>
+          <w:sz w:val="24"/>
+          <w:szCs w:val="24"/>
+        </w:rPr>
+        <w:t xml:space="preserve"> If the value is too low: </w:t>
+      </w:r>
+      <w:r>
+        <w:rPr>
+          <w:bCs/>
+          <w:color w:val="FF0000"/>
+          <w:sz w:val="24"/>
+          <w:szCs w:val="24"/>
+        </w:rPr>
+        <w:t xml:space="preserve"> Nodes having no connection could be assumed to be </w:t>
+      </w:r>
+      <w:r>
+        <w:rPr>
+          <w:bCs/>
+          <w:color w:val="FF0000"/>
+          <w:sz w:val="24"/>
+          <w:szCs w:val="24"/>
+        </w:rPr>
+        <w:t>closer</w:t>
+      </w:r>
+      <w:r>
+        <w:rPr>
+          <w:bCs/>
+          <w:color w:val="FF0000"/>
+          <w:sz w:val="24"/>
+          <w:szCs w:val="24"/>
+        </w:rPr>
+        <w:t xml:space="preserve"> than really connected nodes.</w:t>
+      </w:r>
     </w:p>
     <w:p>
       <w:pPr>
@@ -1636,6 +2420,197 @@
           <w:sz w:val="24"/>
           <w:szCs w:val="24"/>
         </w:rPr>
+        <w:t xml:space="preserve"> Improvement to solution 2:</w:t>
+      </w:r>
+    </w:p>
+    <w:p>
+      <w:pPr>
+        <w:pStyle w:val="PreformattedText"/>
+        <w:rPr>
+          <w:bCs/>
+          <w:sz w:val="24"/>
+          <w:szCs w:val="24"/>
+        </w:rPr>
+      </w:pPr>
+      <w:r>
+        <w:rPr>
+          <w:bCs/>
+          <w:sz w:val="24"/>
+          <w:szCs w:val="24"/>
+        </w:rPr>
+        <w:t>Same as solution 2, but finding shortest path to each neighbor in the queue using shortest path algorithm for finding optimal closeness</w:t>
+      </w:r>
+      <w:r>
+        <w:rPr>
+          <w:bCs/>
+          <w:sz w:val="24"/>
+          <w:szCs w:val="24"/>
+        </w:rPr>
+        <w:t xml:space="preserve"> </w:t>
+      </w:r>
+      <w:r>
+        <w:rPr>
+          <w:bCs/>
+          <w:sz w:val="24"/>
+          <w:szCs w:val="24"/>
+        </w:rPr>
+        <w:t>(</w:t>
+      </w:r>
+      <w:r>
+        <w:rPr>
+          <w:bCs/>
+          <w:sz w:val="24"/>
+          <w:szCs w:val="24"/>
+        </w:rPr>
+        <w:t>i.e.</w:t>
+      </w:r>
+      <w:r>
+        <w:rPr>
+          <w:bCs/>
+          <w:sz w:val="24"/>
+          <w:szCs w:val="24"/>
+        </w:rPr>
+        <w:t xml:space="preserve"> </w:t>
+      </w:r>
+      <w:r>
+        <w:rPr>
+          <w:bCs/>
+          <w:sz w:val="24"/>
+          <w:szCs w:val="24"/>
+        </w:rPr>
+        <w:t>Dijkstra’s</w:t>
+      </w:r>
+      <w:r>
+        <w:rPr>
+          <w:bCs/>
+          <w:sz w:val="24"/>
+          <w:szCs w:val="24"/>
+        </w:rPr>
+        <w:t xml:space="preserve"> algorithm)</w:t>
+      </w:r>
+      <w:r>
+        <w:rPr>
+          <w:bCs/>
+          <w:sz w:val="24"/>
+          <w:szCs w:val="24"/>
+        </w:rPr>
+        <w:t>.</w:t>
+      </w:r>
+    </w:p>
+    <w:p>
+      <w:pPr>
+        <w:pStyle w:val="PreformattedText"/>
+        <w:rPr>
+          <w:b/>
+          <w:bCs/>
+          <w:sz w:val="24"/>
+          <w:szCs w:val="24"/>
+        </w:rPr>
+      </w:pPr>
+    </w:p>
+    <w:p>
+      <w:pPr>
+        <w:pStyle w:val="PreformattedText"/>
+        <w:rPr>
+          <w:b/>
+          <w:bCs/>
+          <w:sz w:val="24"/>
+          <w:szCs w:val="24"/>
+        </w:rPr>
+      </w:pPr>
+    </w:p>
+    <w:p>
+      <w:pPr>
+        <w:pStyle w:val="PreformattedText"/>
+        <w:rPr>
+          <w:b/>
+          <w:bCs/>
+          <w:i/>
+          <w:color w:val="ED7D31" w:themeColor="accent2"/>
+          <w:sz w:val="28"/>
+          <w:szCs w:val="28"/>
+          <w:u w:val="single"/>
+        </w:rPr>
+      </w:pPr>
+      <w:r>
+        <w:rPr>
+          <w:b/>
+          <w:bCs/>
+          <w:i/>
+          <w:color w:val="ED7D31" w:themeColor="accent2"/>
+          <w:sz w:val="28"/>
+          <w:szCs w:val="28"/>
+          <w:u w:val="single"/>
+        </w:rPr>
+        <w:t>Other Solutions to explore</w:t>
+      </w:r>
+    </w:p>
+    <w:p>
+      <w:pPr>
+        <w:pStyle w:val="PreformattedText"/>
+        <w:rPr>
+          <w:b/>
+          <w:bCs/>
+          <w:sz w:val="24"/>
+          <w:szCs w:val="24"/>
+        </w:rPr>
+      </w:pPr>
+    </w:p>
+    <w:p>
+      <w:pPr>
+        <w:pStyle w:val="PreformattedText"/>
+        <w:rPr>
+          <w:b/>
+          <w:bCs/>
+          <w:sz w:val="24"/>
+          <w:szCs w:val="24"/>
+        </w:rPr>
+      </w:pPr>
+      <w:r>
+        <w:rPr>
+          <w:b/>
+          <w:bCs/>
+          <w:sz w:val="24"/>
+          <w:szCs w:val="24"/>
+        </w:rPr>
+        <w:t>Solution-</w:t>
+      </w:r>
+      <w:r>
+        <w:rPr>
+          <w:b/>
+          <w:bCs/>
+          <w:sz w:val="24"/>
+          <w:szCs w:val="24"/>
+        </w:rPr>
+        <w:t>4</w:t>
+      </w:r>
+      <w:r>
+        <w:rPr>
+          <w:b/>
+          <w:bCs/>
+          <w:sz w:val="24"/>
+          <w:szCs w:val="24"/>
+        </w:rPr>
+        <w:t>:</w:t>
+      </w:r>
+    </w:p>
+    <w:p>
+      <w:pPr>
+        <w:pStyle w:val="PreformattedText"/>
+        <w:rPr>
+          <w:b/>
+          <w:bCs/>
+          <w:sz w:val="24"/>
+          <w:szCs w:val="24"/>
+        </w:rPr>
+      </w:pPr>
+      <w:r>
+        <w:rPr>
+          <w:b/>
+          <w:bCs/>
+          <w:sz w:val="24"/>
+          <w:szCs w:val="24"/>
+        </w:rPr>
         <w:t>Closeness Centrality</w:t>
       </w:r>
       <w:r>
@@ -1656,80 +2631,100 @@
         </w:rPr>
         <w:t>algorithm</w:t>
       </w:r>
-    </w:p>
-    <w:p>
-      <w:pPr>
-        <w:pStyle w:val="PreformattedText"/>
-        <w:rPr>
-          <w:b/>
-          <w:bCs/>
-          <w:sz w:val="24"/>
-          <w:szCs w:val="24"/>
-        </w:rPr>
-      </w:pPr>
-    </w:p>
-    <w:p>
-      <w:pPr>
-        <w:pStyle w:val="PreformattedText"/>
-        <w:rPr>
-          <w:b/>
-          <w:bCs/>
-          <w:sz w:val="24"/>
-          <w:szCs w:val="24"/>
-        </w:rPr>
-      </w:pPr>
-    </w:p>
-    <w:p>
-      <w:pPr>
-        <w:pStyle w:val="PreformattedText"/>
-        <w:rPr>
-          <w:b/>
-          <w:bCs/>
-          <w:sz w:val="24"/>
-          <w:szCs w:val="24"/>
-        </w:rPr>
-      </w:pPr>
-    </w:p>
-    <w:p>
-      <w:pPr>
-        <w:pStyle w:val="PreformattedText"/>
-        <w:rPr>
-          <w:b/>
-          <w:bCs/>
-          <w:sz w:val="24"/>
-          <w:szCs w:val="24"/>
-        </w:rPr>
-      </w:pPr>
-    </w:p>
-    <w:p>
-      <w:pPr>
-        <w:pStyle w:val="PreformattedText"/>
-        <w:rPr>
-          <w:b/>
-          <w:bCs/>
-          <w:sz w:val="24"/>
-          <w:szCs w:val="24"/>
-        </w:rPr>
-      </w:pPr>
-    </w:p>
-    <w:p>
-      <w:pPr>
-        <w:pStyle w:val="PreformattedText"/>
-        <w:rPr>
-          <w:b/>
-          <w:bCs/>
-          <w:sz w:val="24"/>
-          <w:szCs w:val="24"/>
-        </w:rPr>
-      </w:pPr>
-      <w:r>
-        <w:rPr>
-          <w:b/>
-          <w:bCs/>
-          <w:sz w:val="24"/>
-          <w:szCs w:val="24"/>
-        </w:rPr>
-        <w:t xml:space="preserve">Solution-4: </w:t>
+      <w:r>
+        <w:rPr>
+          <w:b/>
+          <w:bCs/>
+          <w:sz w:val="24"/>
+          <w:szCs w:val="24"/>
+        </w:rPr>
+        <w:t>:</w:t>
+      </w:r>
+    </w:p>
+    <w:p>
+      <w:pPr>
+        <w:pStyle w:val="PreformattedText"/>
+        <w:rPr>
+          <w:bCs/>
+          <w:sz w:val="24"/>
+          <w:szCs w:val="24"/>
+        </w:rPr>
+      </w:pPr>
+      <w:r>
+        <w:rPr>
+          <w:bCs/>
+          <w:sz w:val="24"/>
+          <w:szCs w:val="24"/>
+        </w:rPr>
+        <w:t>Inverse of sum of distance with query words could be a good matric for the closeness.</w:t>
+      </w:r>
+      <w:r>
+        <w:rPr>
+          <w:bCs/>
+          <w:sz w:val="24"/>
+          <w:szCs w:val="24"/>
+        </w:rPr>
+        <w:t xml:space="preserve"> </w:t>
+      </w:r>
+    </w:p>
+    <w:p>
+      <w:pPr>
+        <w:pStyle w:val="PreformattedText"/>
+        <w:rPr>
+          <w:b/>
+          <w:bCs/>
+          <w:sz w:val="24"/>
+          <w:szCs w:val="24"/>
+        </w:rPr>
+      </w:pPr>
+    </w:p>
+    <w:p>
+      <w:pPr>
+        <w:pStyle w:val="PreformattedText"/>
+        <w:rPr>
+          <w:b/>
+          <w:bCs/>
+          <w:sz w:val="24"/>
+          <w:szCs w:val="24"/>
+        </w:rPr>
+      </w:pPr>
+    </w:p>
+    <w:p>
+      <w:pPr>
+        <w:pStyle w:val="PreformattedText"/>
+        <w:rPr>
+          <w:b/>
+          <w:bCs/>
+          <w:sz w:val="24"/>
+          <w:szCs w:val="24"/>
+        </w:rPr>
+      </w:pPr>
+      <w:r>
+        <w:rPr>
+          <w:b/>
+          <w:bCs/>
+          <w:sz w:val="24"/>
+          <w:szCs w:val="24"/>
+        </w:rPr>
+        <w:t>Solution-</w:t>
+      </w:r>
+      <w:r>
+        <w:rPr>
+          <w:b/>
+          <w:bCs/>
+          <w:sz w:val="24"/>
+          <w:szCs w:val="24"/>
+        </w:rPr>
+        <w:t>5</w:t>
+      </w:r>
+      <w:r>
+        <w:rPr>
+          <w:b/>
+          <w:bCs/>
+          <w:sz w:val="24"/>
+          <w:szCs w:val="24"/>
+        </w:rPr>
+        <w:t xml:space="preserve">: </w:t>
       </w:r>
     </w:p>
     <w:p>
@@ -2059,9 +3054,9 @@
     </w:lvl>
   </w:abstractNum>
   <w:abstractNum w:abstractNumId="2" w15:restartNumberingAfterBreak="0">
-    <w:nsid w:val="79364DE2"/>
+    <w:nsid w:val="6BBA1191"/>
     <w:multiLevelType w:val="hybridMultilevel"/>
-    <w:tmpl w:val="F87412FE"/>
+    <w:tmpl w:val="0B7A9A0A"/>
     <w:lvl w:ilvl="0" w:tplc="0409000F">
       <w:start w:val="1"/>
       <w:numFmt w:val="decimal"/>
@@ -2147,14 +3142,106 @@
       </w:pPr>
     </w:lvl>
   </w:abstractNum>
+  <w:abstractNum w:abstractNumId="3" w15:restartNumberingAfterBreak="0">
+    <w:nsid w:val="79364DE2"/>
+    <w:multiLevelType w:val="hybridMultilevel"/>
+    <w:tmpl w:val="F87412FE"/>
+    <w:lvl w:ilvl="0" w:tplc="0409000F">
+      <w:start w:val="1"/>
+      <w:numFmt w:val="decimal"/>
+      <w:lvlText w:val="%1."/>
+      <w:lvlJc w:val="left"/>
+      <w:pPr>
+        <w:ind w:left="720" w:hanging="360"/>
+      </w:pPr>
+      <w:rPr>
+        <w:rFonts w:hint="default"/>
+      </w:rPr>
+    </w:lvl>
+    <w:lvl w:ilvl="1" w:tplc="04090019" w:tentative="1">
+      <w:start w:val="1"/>
+      <w:numFmt w:val="lowerLetter"/>
+      <w:lvlText w:val="%2."/>
+      <w:lvlJc w:val="left"/>
+      <w:pPr>
+        <w:ind w:left="1440" w:hanging="360"/>
+      </w:pPr>
+    </w:lvl>
+    <w:lvl w:ilvl="2" w:tplc="0409001B" w:tentative="1">
+      <w:start w:val="1"/>
+      <w:numFmt w:val="lowerRoman"/>
+      <w:lvlText w:val="%3."/>
+      <w:lvlJc w:val="right"/>
+      <w:pPr>
+        <w:ind w:left="2160" w:hanging="180"/>
+      </w:pPr>
+    </w:lvl>
+    <w:lvl w:ilvl="3" w:tplc="0409000F" w:tentative="1">
+      <w:start w:val="1"/>
+      <w:numFmt w:val="decimal"/>
+      <w:lvlText w:val="%4."/>
+      <w:lvlJc w:val="left"/>
+      <w:pPr>
+        <w:ind w:left="2880" w:hanging="360"/>
+      </w:pPr>
+    </w:lvl>
+    <w:lvl w:ilvl="4" w:tplc="04090019" w:tentative="1">
+      <w:start w:val="1"/>
+      <w:numFmt w:val="lowerLetter"/>
+      <w:lvlText w:val="%5."/>
+      <w:lvlJc w:val="left"/>
+      <w:pPr>
+        <w:ind w:left="3600" w:hanging="360"/>
+      </w:pPr>
+    </w:lvl>
+    <w:lvl w:ilvl="5" w:tplc="0409001B" w:tentative="1">
+      <w:start w:val="1"/>
+      <w:numFmt w:val="lowerRoman"/>
+      <w:lvlText w:val="%6."/>
+      <w:lvlJc w:val="right"/>
+      <w:pPr>
+        <w:ind w:left="4320" w:hanging="180"/>
+      </w:pPr>
+    </w:lvl>
+    <w:lvl w:ilvl="6" w:tplc="0409000F" w:tentative="1">
+      <w:start w:val="1"/>
+      <w:numFmt w:val="decimal"/>
+      <w:lvlText w:val="%7."/>
+      <w:lvlJc w:val="left"/>
+      <w:pPr>
+        <w:ind w:left="5040" w:hanging="360"/>
+      </w:pPr>
+    </w:lvl>
+    <w:lvl w:ilvl="7" w:tplc="04090019" w:tentative="1">
+      <w:start w:val="1"/>
+      <w:numFmt w:val="lowerLetter"/>
+      <w:lvlText w:val="%8."/>
+      <w:lvlJc w:val="left"/>
+      <w:pPr>
+        <w:ind w:left="5760" w:hanging="360"/>
+      </w:pPr>
+    </w:lvl>
+    <w:lvl w:ilvl="8" w:tplc="0409001B" w:tentative="1">
+      <w:start w:val="1"/>
+      <w:numFmt w:val="lowerRoman"/>
+      <w:lvlText w:val="%9."/>
+      <w:lvlJc w:val="right"/>
+      <w:pPr>
+        <w:ind w:left="6480" w:hanging="180"/>
+      </w:pPr>
+    </w:lvl>
+  </w:abstractNum>
   <w:num w:numId="1">
     <w:abstractNumId w:val="0"/>
   </w:num>
   <w:num w:numId="2">
-    <w:abstractNumId w:val="2"/>
+    <w:abstractNumId w:val="3"/>
   </w:num>
   <w:num w:numId="3">
     <w:abstractNumId w:val="1"/>
+  </w:num>
+  <w:num w:numId="4">
+    <w:abstractNumId w:val="2"/>
   </w:num>
 </w:numbering>
 </file>
@@ -2651,6 +3738,37 @@
       <w:suppressLineNumbers/>
     </w:pPr>
   </w:style>
+  <w:style w:type="paragraph" w:styleId="ListParagraph">
+    <w:name w:val="List Paragraph"/>
+    <w:basedOn w:val="Normal"/>
+    <w:uiPriority w:val="34"/>
+    <w:qFormat/>
+    <w:rsid w:val="006C72B1"/>
+    <w:pPr>
+      <w:ind w:left="720"/>
+      <w:contextualSpacing/>
+    </w:pPr>
+    <w:rPr>
+      <w:rFonts w:cs="Mangal"/>
+      <w:szCs w:val="21"/>
+    </w:rPr>
+  </w:style>
+  <w:style w:type="table" w:styleId="TableGrid">
+    <w:name w:val="Table Grid"/>
+    <w:basedOn w:val="TableNormal"/>
+    <w:uiPriority w:val="39"/>
+    <w:rsid w:val="00484F16"/>
+    <w:tblPr>
+      <w:tblBorders>
+        <w:top w:val="single" w:sz="4" w:space="0" w:color="auto"/>
+        <w:left w:val="single" w:sz="4" w:space="0" w:color="auto"/>
+        <w:bottom w:val="single" w:sz="4" w:space="0" w:color="auto"/>
+        <w:right w:val="single" w:sz="4" w:space="0" w:color="auto"/>
+        <w:insideH w:val="single" w:sz="4" w:space="0" w:color="auto"/>
+        <w:insideV w:val="single" w:sz="4" w:space="0" w:color="auto"/>
+      </w:tblBorders>
+    </w:tblPr>
+  </w:style>
 </w:styles>
 </file>
 

</xml_diff>